<commit_message>
added more conclusions to report in lab11
</commit_message>
<xml_diff>
--- a/sprawka/lab11.docx
+++ b/sprawka/lab11.docx
@@ -31,46 +31,21 @@
           <w:sz w:val="20"/>
           <w:szCs w:val="20"/>
         </w:rPr>
-        <w:t xml:space="preserve">Losowo wygenerowane przykładowe dane z podziałem na </w:t>
+        <w:t>Losowo wygenerowane przykładowe dane z podziałem na cztery klasy dla których przeprowadzono eksperyment, polegający na podziale próbek na testujące i uczące w proporcjach 50:50, a następnie testowaniu działania algorytmów i poddawaniu wyników różnym miarom jakości klasyfikacji</w:t>
       </w:r>
       <w:r>
         <w:rPr>
           <w:sz w:val="20"/>
           <w:szCs w:val="20"/>
         </w:rPr>
-        <w:t xml:space="preserve">cztery </w:t>
-      </w:r>
-      <w:r>
-        <w:rPr>
-          <w:sz w:val="20"/>
-          <w:szCs w:val="20"/>
-        </w:rPr>
-        <w:t>klasy dla których przeprowadzono eksperyment, polegający na podziale próbek na testujące i uczące</w:t>
-      </w:r>
-      <w:r>
-        <w:rPr>
-          <w:sz w:val="20"/>
-          <w:szCs w:val="20"/>
-        </w:rPr>
-        <w:t xml:space="preserve"> w proporcjach 50:50</w:t>
-      </w:r>
-      <w:r>
-        <w:rPr>
-          <w:sz w:val="20"/>
-          <w:szCs w:val="20"/>
-        </w:rPr>
-        <w:t>, a następnie testowaniu działania algorytmów i poddawaniu wyników różnym miarom jakości klasyfikacji</w:t>
-      </w:r>
-      <w:r>
-        <w:rPr>
-          <w:sz w:val="20"/>
-          <w:szCs w:val="20"/>
-        </w:rPr>
         <w:t>:</w:t>
       </w:r>
     </w:p>
     <w:p>
       <w:r>
+        <w:rPr>
+          <w:noProof/>
+        </w:rPr>
         <w:drawing>
           <wp:inline distT="0" distB="0" distL="0" distR="0" wp14:anchorId="24E98B85" wp14:editId="12E9E14F">
             <wp:extent cx="2514600" cy="1858232"/>
@@ -124,25 +99,7 @@
           <w:sz w:val="16"/>
           <w:szCs w:val="16"/>
         </w:rPr>
-        <w:t>Wykres 1: Od lewej: Wyniki oczekiwane, Wyniki zwrócone w wyniku działania algorytmu, błędy klasyfikacji Wykres 2: Krzywa ROC wraz z wartością współczynnika AUC</w:t>
-      </w:r>
-      <w:r>
-        <w:rPr>
-          <w:i/>
-          <w:iCs/>
-          <w:sz w:val="16"/>
-          <w:szCs w:val="16"/>
-        </w:rPr>
-        <w:t xml:space="preserve"> dla 4 klas</w:t>
-      </w:r>
-      <w:r>
-        <w:rPr>
-          <w:i/>
-          <w:iCs/>
-          <w:sz w:val="16"/>
-          <w:szCs w:val="16"/>
-        </w:rPr>
-        <w:t xml:space="preserve"> Wykres 3: Krzywa dyskryminacyjna</w:t>
+        <w:t>Wykres 1: Od lewej: Wyniki oczekiwane, Wyniki zwrócone w wyniku działania algorytmu, błędy klasyfikacji Wykres 2: Krzywa ROC wraz z wartością współczynnika AUC dla 4 klas Wykres 3: Krzywa dyskryminacyjna</w:t>
       </w:r>
     </w:p>
     <w:p>
@@ -192,6 +149,9 @@
     </w:p>
     <w:p>
       <w:r>
+        <w:rPr>
+          <w:noProof/>
+        </w:rPr>
         <w:drawing>
           <wp:inline distT="0" distB="0" distL="0" distR="0" wp14:anchorId="272F1BA4" wp14:editId="5108F44F">
             <wp:extent cx="2468319" cy="1019760"/>
@@ -229,6 +189,9 @@
         </w:drawing>
       </w:r>
       <w:r>
+        <w:rPr>
+          <w:noProof/>
+        </w:rPr>
         <w:drawing>
           <wp:inline distT="0" distB="0" distL="0" distR="0" wp14:anchorId="7A1790C2" wp14:editId="0B5CF9A5">
             <wp:extent cx="1394355" cy="1026378"/>
@@ -266,6 +229,9 @@
         </w:drawing>
       </w:r>
       <w:r>
+        <w:rPr>
+          <w:noProof/>
+        </w:rPr>
         <w:drawing>
           <wp:inline distT="0" distB="0" distL="0" distR="0" wp14:anchorId="6CEC41BD" wp14:editId="36C98014">
             <wp:extent cx="1419283" cy="1065077"/>
@@ -329,6 +295,9 @@
     </w:p>
     <w:p>
       <w:r>
+        <w:rPr>
+          <w:noProof/>
+        </w:rPr>
         <w:drawing>
           <wp:inline distT="0" distB="0" distL="0" distR="0" wp14:anchorId="3D8354FA" wp14:editId="7565D9B1">
             <wp:extent cx="2434660" cy="1013138"/>
@@ -366,6 +335,9 @@
         </w:drawing>
       </w:r>
       <w:r>
+        <w:rPr>
+          <w:noProof/>
+        </w:rPr>
         <w:drawing>
           <wp:inline distT="0" distB="0" distL="0" distR="0" wp14:anchorId="38B45240" wp14:editId="7220B252">
             <wp:extent cx="1346356" cy="1002413"/>
@@ -403,6 +375,9 @@
         </w:drawing>
       </w:r>
       <w:r>
+        <w:rPr>
+          <w:noProof/>
+        </w:rPr>
         <w:drawing>
           <wp:inline distT="0" distB="0" distL="0" distR="0" wp14:anchorId="6D4B0252" wp14:editId="4E8F47FE">
             <wp:extent cx="1256598" cy="947810"/>
@@ -459,6 +434,9 @@
     </w:p>
     <w:p>
       <w:r>
+        <w:rPr>
+          <w:noProof/>
+        </w:rPr>
         <w:drawing>
           <wp:inline distT="0" distB="0" distL="0" distR="0" wp14:anchorId="2BA6B3A0" wp14:editId="54818B8E">
             <wp:extent cx="2507588" cy="1060710"/>
@@ -496,6 +474,9 @@
         </w:drawing>
       </w:r>
       <w:r>
+        <w:rPr>
+          <w:noProof/>
+        </w:rPr>
         <w:drawing>
           <wp:inline distT="0" distB="0" distL="0" distR="0" wp14:anchorId="28B51859" wp14:editId="5B87CA55">
             <wp:extent cx="1363185" cy="1033490"/>
@@ -533,6 +514,9 @@
         </w:drawing>
       </w:r>
       <w:r>
+        <w:rPr>
+          <w:noProof/>
+        </w:rPr>
         <w:drawing>
           <wp:inline distT="0" distB="0" distL="0" distR="0" wp14:anchorId="05091266" wp14:editId="0A1CD262">
             <wp:extent cx="1453448" cy="1097502"/>
@@ -603,6 +587,9 @@
     </w:p>
     <w:p>
       <w:r>
+        <w:rPr>
+          <w:noProof/>
+        </w:rPr>
         <w:drawing>
           <wp:inline distT="0" distB="0" distL="0" distR="0" wp14:anchorId="7D0B6E39" wp14:editId="4EB29F37">
             <wp:extent cx="2628207" cy="1072422"/>
@@ -640,6 +627,9 @@
         </w:drawing>
       </w:r>
       <w:r>
+        <w:rPr>
+          <w:noProof/>
+        </w:rPr>
         <w:drawing>
           <wp:inline distT="0" distB="0" distL="0" distR="0" wp14:anchorId="5CA859BA" wp14:editId="457E2CA2">
             <wp:extent cx="1430503" cy="1090548"/>
@@ -677,6 +667,9 @@
         </w:drawing>
       </w:r>
       <w:r>
+        <w:rPr>
+          <w:noProof/>
+        </w:rPr>
         <w:drawing>
           <wp:inline distT="0" distB="0" distL="0" distR="0" wp14:anchorId="0E71632C" wp14:editId="493A4E82">
             <wp:extent cx="1348419" cy="1013577"/>
@@ -731,16 +724,7 @@
           <w:sz w:val="24"/>
           <w:szCs w:val="24"/>
         </w:rPr>
-        <w:t>OneVs</w:t>
-      </w:r>
-      <w:r>
-        <w:rPr>
-          <w:b/>
-          <w:bCs/>
-          <w:sz w:val="24"/>
-          <w:szCs w:val="24"/>
-        </w:rPr>
-        <w:t>Rest</w:t>
+        <w:t>OneVsRest</w:t>
       </w:r>
       <w:proofErr w:type="spellEnd"/>
     </w:p>
@@ -770,6 +754,9 @@
     </w:p>
     <w:p>
       <w:r>
+        <w:rPr>
+          <w:noProof/>
+        </w:rPr>
         <w:drawing>
           <wp:inline distT="0" distB="0" distL="0" distR="0" wp14:anchorId="2D649D03" wp14:editId="22524EEC">
             <wp:extent cx="2776859" cy="1185380"/>
@@ -807,6 +794,9 @@
         </w:drawing>
       </w:r>
       <w:r>
+        <w:rPr>
+          <w:noProof/>
+        </w:rPr>
         <w:drawing>
           <wp:inline distT="0" distB="0" distL="0" distR="0" wp14:anchorId="7526AA18" wp14:editId="38F2F168">
             <wp:extent cx="1406714" cy="1049035"/>
@@ -844,6 +834,9 @@
         </w:drawing>
       </w:r>
       <w:r>
+        <w:rPr>
+          <w:noProof/>
+        </w:rPr>
         <w:drawing>
           <wp:inline distT="0" distB="0" distL="0" distR="0" wp14:anchorId="6B5FD7EA" wp14:editId="22570CE1">
             <wp:extent cx="1531480" cy="1144028"/>
@@ -907,6 +900,9 @@
     </w:p>
     <w:p>
       <w:r>
+        <w:rPr>
+          <w:noProof/>
+        </w:rPr>
         <w:drawing>
           <wp:inline distT="0" distB="0" distL="0" distR="0" wp14:anchorId="3A661DDD" wp14:editId="5C258021">
             <wp:extent cx="2762925" cy="1165350"/>
@@ -944,6 +940,9 @@
         </w:drawing>
       </w:r>
       <w:r>
+        <w:rPr>
+          <w:noProof/>
+        </w:rPr>
         <w:drawing>
           <wp:inline distT="0" distB="0" distL="0" distR="0" wp14:anchorId="3E38C39C" wp14:editId="4FFA1B22">
             <wp:extent cx="1245379" cy="964702"/>
@@ -981,6 +980,9 @@
         </w:drawing>
       </w:r>
       <w:r>
+        <w:rPr>
+          <w:noProof/>
+        </w:rPr>
         <w:drawing>
           <wp:inline distT="0" distB="0" distL="0" distR="0" wp14:anchorId="1F8E033A" wp14:editId="497D9A8D">
             <wp:extent cx="1295868" cy="959821"/>
@@ -1037,6 +1039,9 @@
     </w:p>
     <w:p>
       <w:r>
+        <w:rPr>
+          <w:noProof/>
+        </w:rPr>
         <w:drawing>
           <wp:inline distT="0" distB="0" distL="0" distR="0" wp14:anchorId="1AF439A6" wp14:editId="620A61AF">
             <wp:extent cx="2675882" cy="1155615"/>
@@ -1074,6 +1079,9 @@
         </w:drawing>
       </w:r>
       <w:r>
+        <w:rPr>
+          <w:noProof/>
+        </w:rPr>
         <w:drawing>
           <wp:inline distT="0" distB="0" distL="0" distR="0" wp14:anchorId="6CB58776" wp14:editId="11AB27E0">
             <wp:extent cx="1426353" cy="1087774"/>
@@ -1111,6 +1119,9 @@
         </w:drawing>
       </w:r>
       <w:r>
+        <w:rPr>
+          <w:noProof/>
+        </w:rPr>
         <w:drawing>
           <wp:inline distT="0" distB="0" distL="0" distR="0" wp14:anchorId="5739B724" wp14:editId="3FAB5351">
             <wp:extent cx="1525870" cy="1116428"/>
@@ -1165,6 +1176,9 @@
     </w:p>
     <w:p>
       <w:r>
+        <w:rPr>
+          <w:noProof/>
+        </w:rPr>
         <w:drawing>
           <wp:inline distT="0" distB="0" distL="0" distR="0" wp14:anchorId="3C59C276" wp14:editId="37F3E001">
             <wp:extent cx="2597401" cy="1054961"/>
@@ -1202,6 +1216,9 @@
         </w:drawing>
       </w:r>
       <w:r>
+        <w:rPr>
+          <w:noProof/>
+        </w:rPr>
         <w:drawing>
           <wp:inline distT="0" distB="0" distL="0" distR="0" wp14:anchorId="3E18FA20" wp14:editId="79E08B82">
             <wp:extent cx="1429609" cy="1072207"/>
@@ -1239,6 +1256,9 @@
         </w:drawing>
       </w:r>
       <w:r>
+        <w:rPr>
+          <w:noProof/>
+        </w:rPr>
         <w:drawing>
           <wp:inline distT="0" distB="0" distL="0" distR="0" wp14:anchorId="459E3F99" wp14:editId="594FC9A2">
             <wp:extent cx="1605759" cy="1194299"/>
@@ -1326,6 +1346,9 @@
     </w:p>
     <w:p>
       <w:r>
+        <w:rPr>
+          <w:noProof/>
+        </w:rPr>
         <w:drawing>
           <wp:inline distT="0" distB="0" distL="0" distR="0" wp14:anchorId="31CAC9C3" wp14:editId="07ED8313">
             <wp:extent cx="3635654" cy="2759569"/>
@@ -1608,7 +1631,42 @@
         <w:t xml:space="preserve"> nieznacznie lepszy od reszty</w:t>
       </w:r>
     </w:p>
-    <w:p/>
+    <w:p>
+      <w:pPr>
+        <w:pStyle w:val="Akapitzlist"/>
+        <w:numPr>
+          <w:ilvl w:val="0"/>
+          <w:numId w:val="1"/>
+        </w:numPr>
+        <w:rPr>
+          <w:sz w:val="18"/>
+          <w:szCs w:val="18"/>
+        </w:rPr>
+      </w:pPr>
+      <w:r>
+        <w:rPr>
+          <w:sz w:val="18"/>
+          <w:szCs w:val="18"/>
+        </w:rPr>
+        <w:t xml:space="preserve">Strategia </w:t>
+      </w:r>
+      <w:proofErr w:type="spellStart"/>
+      <w:r>
+        <w:rPr>
+          <w:sz w:val="18"/>
+          <w:szCs w:val="18"/>
+        </w:rPr>
+        <w:t>OvO</w:t>
+      </w:r>
+      <w:proofErr w:type="spellEnd"/>
+      <w:r>
+        <w:rPr>
+          <w:sz w:val="18"/>
+          <w:szCs w:val="18"/>
+        </w:rPr>
+        <w:t xml:space="preserve"> działa wolniej przez konieczność dopasowania większej ilości klasyfikatorów</w:t>
+      </w:r>
+    </w:p>
     <w:p/>
     <w:sectPr>
       <w:pgSz w:w="11906" w:h="16838"/>

</xml_diff>